<commit_message>
fix images in document
</commit_message>
<xml_diff>
--- a/ИСТ-112АгарковВ.А.ЛР4_отчет.docx
+++ b/ИСТ-112АгарковВ.А.ЛР4_отчет.docx
@@ -484,10 +484,10 @@
         </w:rPr>
         <w:lastRenderedPageBreak/>
         <w:drawing>
-          <wp:inline distT="0" distB="0" distL="0" distR="0" wp14:anchorId="7BBFF1FC" wp14:editId="0DB356BF">
-            <wp:extent cx="5940425" cy="1287145"/>
+          <wp:inline distT="0" distB="0" distL="0" distR="0" wp14:anchorId="722DEADB" wp14:editId="23786DC0">
+            <wp:extent cx="5940425" cy="1257935"/>
             <wp:effectExtent l="0" t="0" r="3175" b="0"/>
-            <wp:docPr id="139234996" name="Рисунок 1"/>
+            <wp:docPr id="1706675777" name="Рисунок 1"/>
             <wp:cNvGraphicFramePr>
               <a:graphicFrameLocks xmlns:a="http://schemas.openxmlformats.org/drawingml/2006/main" noChangeAspect="1"/>
             </wp:cNvGraphicFramePr>
@@ -495,7 +495,7 @@
               <a:graphicData uri="http://schemas.openxmlformats.org/drawingml/2006/picture">
                 <pic:pic xmlns:pic="http://schemas.openxmlformats.org/drawingml/2006/picture">
                   <pic:nvPicPr>
-                    <pic:cNvPr id="139234996" name=""/>
+                    <pic:cNvPr id="1706675777" name=""/>
                     <pic:cNvPicPr/>
                   </pic:nvPicPr>
                   <pic:blipFill>
@@ -507,7 +507,7 @@
                   <pic:spPr>
                     <a:xfrm>
                       <a:off x="0" y="0"/>
-                      <a:ext cx="5940425" cy="1287145"/>
+                      <a:ext cx="5940425" cy="1257935"/>
                     </a:xfrm>
                     <a:prstGeom prst="rect">
                       <a:avLst/>
@@ -558,10 +558,10 @@
           <w:szCs w:val="28"/>
         </w:rPr>
         <w:drawing>
-          <wp:inline distT="0" distB="0" distL="0" distR="0" wp14:anchorId="34139D27" wp14:editId="6F80AABF">
-            <wp:extent cx="5940425" cy="2015490"/>
-            <wp:effectExtent l="0" t="0" r="3175" b="3810"/>
-            <wp:docPr id="1401787831" name="Рисунок 1"/>
+          <wp:inline distT="0" distB="0" distL="0" distR="0" wp14:anchorId="28DE8F37" wp14:editId="76CDCFF7">
+            <wp:extent cx="5940425" cy="2077085"/>
+            <wp:effectExtent l="0" t="0" r="3175" b="5715"/>
+            <wp:docPr id="226329263" name="Рисунок 1"/>
             <wp:cNvGraphicFramePr>
               <a:graphicFrameLocks xmlns:a="http://schemas.openxmlformats.org/drawingml/2006/main" noChangeAspect="1"/>
             </wp:cNvGraphicFramePr>
@@ -569,7 +569,7 @@
               <a:graphicData uri="http://schemas.openxmlformats.org/drawingml/2006/picture">
                 <pic:pic xmlns:pic="http://schemas.openxmlformats.org/drawingml/2006/picture">
                   <pic:nvPicPr>
-                    <pic:cNvPr id="1401787831" name=""/>
+                    <pic:cNvPr id="226329263" name=""/>
                     <pic:cNvPicPr/>
                   </pic:nvPicPr>
                   <pic:blipFill>
@@ -581,7 +581,7 @@
                   <pic:spPr>
                     <a:xfrm>
                       <a:off x="0" y="0"/>
-                      <a:ext cx="5940425" cy="2015490"/>
+                      <a:ext cx="5940425" cy="2077085"/>
                     </a:xfrm>
                     <a:prstGeom prst="rect">
                       <a:avLst/>

</xml_diff>